<commit_message>
Version 2 des Tutorial
</commit_message>
<xml_diff>
--- a/Git_Tutorial.docx
+++ b/Git_Tutorial.docx
@@ -14,7 +14,21 @@
         <w:rPr>
           <w:lang w:val="en-US"/>
         </w:rPr>
-        <w:t>Git Tutorial mit Tortoise Ext</w:t>
+        <w:t xml:space="preserve">Git Tutorial </w:t>
+      </w:r>
+      <w:proofErr w:type="spellStart"/>
+      <w:r>
+        <w:rPr>
+          <w:lang w:val="en-US"/>
+        </w:rPr>
+        <w:t>mit</w:t>
+      </w:r>
+      <w:proofErr w:type="spellEnd"/>
+      <w:r>
+        <w:rPr>
+          <w:lang w:val="en-US"/>
+        </w:rPr>
+        <w:t xml:space="preserve"> Tortoise Ext</w:t>
       </w:r>
       <w:r>
         <w:rPr>
@@ -269,15 +283,36 @@
           <w:rFonts w:asciiTheme="minorHAnsi" w:hAnsiTheme="minorHAnsi" w:cstheme="minorHAnsi"/>
           <w:sz w:val="24"/>
           <w:szCs w:val="24"/>
-        </w:rPr>
-      </w:pPr>
-      <w:r>
-        <w:rPr>
-          <w:rFonts w:asciiTheme="minorHAnsi" w:hAnsiTheme="minorHAnsi" w:cstheme="minorHAnsi"/>
-          <w:sz w:val="24"/>
-          <w:szCs w:val="24"/>
-        </w:rPr>
-        <w:t>4</w:t>
+          <w:lang w:val="en-US"/>
+        </w:rPr>
+      </w:pPr>
+      <w:r>
+        <w:rPr>
+          <w:rFonts w:asciiTheme="minorHAnsi" w:hAnsiTheme="minorHAnsi" w:cstheme="minorHAnsi"/>
+          <w:sz w:val="24"/>
+          <w:szCs w:val="24"/>
+          <w:lang w:val="en-US"/>
+        </w:rPr>
+        <w:tab/>
+      </w:r>
+    </w:p>
+    <w:p>
+      <w:pPr>
+        <w:pStyle w:val="NurText"/>
+        <w:ind w:firstLine="360"/>
+        <w:rPr>
+          <w:rFonts w:asciiTheme="minorHAnsi" w:hAnsiTheme="minorHAnsi" w:cstheme="minorHAnsi"/>
+          <w:sz w:val="24"/>
+          <w:szCs w:val="24"/>
+        </w:rPr>
+      </w:pPr>
+      <w:r>
+        <w:rPr>
+          <w:rFonts w:asciiTheme="minorHAnsi" w:hAnsiTheme="minorHAnsi" w:cstheme="minorHAnsi"/>
+          <w:sz w:val="24"/>
+          <w:szCs w:val="24"/>
+        </w:rPr>
+        <w:t>5</w:t>
       </w:r>
       <w:r>
         <w:rPr>
@@ -287,6 +322,35 @@
         </w:rPr>
         <w:t xml:space="preserve">.) </w:t>
       </w:r>
+      <w:proofErr w:type="spellStart"/>
+      <w:r>
+        <w:rPr>
+          <w:rFonts w:asciiTheme="minorHAnsi" w:hAnsiTheme="minorHAnsi" w:cstheme="minorHAnsi"/>
+          <w:sz w:val="24"/>
+          <w:szCs w:val="24"/>
+        </w:rPr>
+        <w:t>TortoiseGit</w:t>
+      </w:r>
+      <w:proofErr w:type="spellEnd"/>
+      <w:r>
+        <w:rPr>
+          <w:rFonts w:asciiTheme="minorHAnsi" w:hAnsiTheme="minorHAnsi" w:cstheme="minorHAnsi"/>
+          <w:sz w:val="24"/>
+          <w:szCs w:val="24"/>
+        </w:rPr>
+        <w:t xml:space="preserve"> runterladen</w:t>
+      </w:r>
+    </w:p>
+    <w:p>
+      <w:pPr>
+        <w:pStyle w:val="NurText"/>
+        <w:ind w:firstLine="360"/>
+        <w:rPr>
+          <w:rFonts w:asciiTheme="minorHAnsi" w:hAnsiTheme="minorHAnsi" w:cstheme="minorHAnsi"/>
+          <w:sz w:val="24"/>
+          <w:szCs w:val="24"/>
+        </w:rPr>
+      </w:pPr>
       <w:r>
         <w:rPr>
           <w:rFonts w:asciiTheme="minorHAnsi" w:hAnsiTheme="minorHAnsi" w:cstheme="minorHAnsi"/>
@@ -301,137 +365,19 @@
           <w:sz w:val="24"/>
           <w:szCs w:val="24"/>
         </w:rPr>
-        <w:t>Git runterladen</w:t>
-      </w:r>
-    </w:p>
-    <w:p>
-      <w:pPr>
-        <w:pStyle w:val="NurText"/>
-        <w:ind w:firstLine="360"/>
-        <w:rPr>
-          <w:rFonts w:asciiTheme="minorHAnsi" w:hAnsiTheme="minorHAnsi" w:cstheme="minorHAnsi"/>
-          <w:sz w:val="24"/>
-          <w:szCs w:val="24"/>
-        </w:rPr>
-      </w:pPr>
-      <w:r>
-        <w:rPr>
-          <w:rFonts w:asciiTheme="minorHAnsi" w:hAnsiTheme="minorHAnsi" w:cstheme="minorHAnsi"/>
-          <w:sz w:val="24"/>
-          <w:szCs w:val="24"/>
-        </w:rPr>
-        <w:tab/>
         <w:t xml:space="preserve">Link: </w:t>
       </w:r>
     </w:p>
     <w:p>
       <w:pPr>
         <w:pStyle w:val="NurText"/>
-        <w:ind w:firstLine="708"/>
-        <w:rPr>
-          <w:rFonts w:asciiTheme="minorHAnsi" w:hAnsiTheme="minorHAnsi" w:cstheme="minorHAnsi"/>
-          <w:sz w:val="24"/>
-          <w:szCs w:val="24"/>
-        </w:rPr>
+        <w:ind w:left="708"/>
       </w:pPr>
       <w:hyperlink r:id="rId7" w:history="1">
         <w:r>
           <w:rPr>
             <w:rStyle w:val="Hyperlink"/>
           </w:rPr>
-          <w:t>https://git-scm.com/download/win</w:t>
-        </w:r>
-      </w:hyperlink>
-    </w:p>
-    <w:p>
-      <w:pPr>
-        <w:pStyle w:val="NurText"/>
-        <w:ind w:firstLine="360"/>
-        <w:rPr>
-          <w:rFonts w:asciiTheme="minorHAnsi" w:hAnsiTheme="minorHAnsi" w:cstheme="minorHAnsi"/>
-          <w:sz w:val="24"/>
-          <w:szCs w:val="24"/>
-        </w:rPr>
-      </w:pPr>
-      <w:r>
-        <w:rPr>
-          <w:rFonts w:asciiTheme="minorHAnsi" w:hAnsiTheme="minorHAnsi" w:cstheme="minorHAnsi"/>
-          <w:sz w:val="24"/>
-          <w:szCs w:val="24"/>
-        </w:rPr>
-        <w:tab/>
-      </w:r>
-    </w:p>
-    <w:p>
-      <w:pPr>
-        <w:pStyle w:val="NurText"/>
-        <w:ind w:firstLine="360"/>
-        <w:rPr>
-          <w:rFonts w:asciiTheme="minorHAnsi" w:hAnsiTheme="minorHAnsi" w:cstheme="minorHAnsi"/>
-          <w:sz w:val="24"/>
-          <w:szCs w:val="24"/>
-        </w:rPr>
-      </w:pPr>
-      <w:r>
-        <w:rPr>
-          <w:rFonts w:asciiTheme="minorHAnsi" w:hAnsiTheme="minorHAnsi" w:cstheme="minorHAnsi"/>
-          <w:sz w:val="24"/>
-          <w:szCs w:val="24"/>
-        </w:rPr>
-        <w:t>5</w:t>
-      </w:r>
-      <w:r>
-        <w:rPr>
-          <w:rFonts w:asciiTheme="minorHAnsi" w:hAnsiTheme="minorHAnsi" w:cstheme="minorHAnsi"/>
-          <w:sz w:val="24"/>
-          <w:szCs w:val="24"/>
-        </w:rPr>
-        <w:t>.) TortoiseGit runterladen</w:t>
-      </w:r>
-    </w:p>
-    <w:p>
-      <w:pPr>
-        <w:pStyle w:val="NurText"/>
-        <w:ind w:firstLine="360"/>
-        <w:rPr>
-          <w:rFonts w:asciiTheme="minorHAnsi" w:hAnsiTheme="minorHAnsi" w:cstheme="minorHAnsi"/>
-          <w:sz w:val="24"/>
-          <w:szCs w:val="24"/>
-          <w:lang w:val="en-US"/>
-        </w:rPr>
-      </w:pPr>
-      <w:r>
-        <w:rPr>
-          <w:rFonts w:asciiTheme="minorHAnsi" w:hAnsiTheme="minorHAnsi" w:cstheme="minorHAnsi"/>
-          <w:sz w:val="24"/>
-          <w:szCs w:val="24"/>
-        </w:rPr>
-        <w:tab/>
-      </w:r>
-      <w:r>
-        <w:rPr>
-          <w:rFonts w:asciiTheme="minorHAnsi" w:hAnsiTheme="minorHAnsi" w:cstheme="minorHAnsi"/>
-          <w:sz w:val="24"/>
-          <w:szCs w:val="24"/>
-          <w:lang w:val="en-US"/>
-        </w:rPr>
-        <w:t xml:space="preserve">Link: </w:t>
-      </w:r>
-    </w:p>
-    <w:p>
-      <w:pPr>
-        <w:pStyle w:val="NurText"/>
-        <w:ind w:left="708"/>
-        <w:rPr>
-          <w:lang w:val="en-US"/>
-        </w:rPr>
-      </w:pPr>
-      <w:hyperlink r:id="rId8" w:history="1">
-        <w:r>
-          <w:rPr>
-            <w:rStyle w:val="Hyperlink"/>
-            <w:lang w:val="en-US"/>
-          </w:rPr>
           <w:t>https://download.tortoisegit.org/tgit/2.8.0.0/TortoiseGit-2.8.0.0-64bit.msi</w:t>
         </w:r>
       </w:hyperlink>
@@ -439,45 +385,35 @@
     <w:p>
       <w:pPr>
         <w:pStyle w:val="NurText"/>
-        <w:rPr>
-          <w:lang w:val="en-US"/>
-        </w:rPr>
       </w:pPr>
     </w:p>
     <w:p>
       <w:pPr>
         <w:pStyle w:val="NurText"/>
         <w:ind w:left="708"/>
-        <w:rPr>
-          <w:lang w:val="en-US"/>
-        </w:rPr>
       </w:pPr>
     </w:p>
     <w:p>
       <w:pPr>
         <w:pStyle w:val="NurText"/>
         <w:ind w:left="708"/>
-        <w:rPr>
-          <w:lang w:val="en-US"/>
-        </w:rPr>
       </w:pPr>
     </w:p>
     <w:p>
       <w:pPr>
         <w:pStyle w:val="NurText"/>
         <w:ind w:left="708"/>
-        <w:rPr>
-          <w:lang w:val="en-US"/>
-        </w:rPr>
       </w:pPr>
     </w:p>
     <w:p>
       <w:pPr>
         <w:pStyle w:val="NurText"/>
         <w:ind w:left="708"/>
-        <w:rPr>
-          <w:lang w:val="en-US"/>
-        </w:rPr>
+      </w:pPr>
+    </w:p>
+    <w:p>
+      <w:pPr>
+        <w:pStyle w:val="NurText"/>
       </w:pPr>
     </w:p>
     <w:p>
@@ -496,39 +432,50 @@
           <w:sz w:val="24"/>
           <w:szCs w:val="24"/>
         </w:rPr>
-        <w:t>6.) GitBash im Ordner</w:t>
-      </w:r>
-      <w:r>
-        <w:rPr>
-          <w:rFonts w:asciiTheme="minorHAnsi" w:hAnsiTheme="minorHAnsi" w:cstheme="minorHAnsi"/>
-          <w:sz w:val="24"/>
-          <w:szCs w:val="24"/>
-        </w:rPr>
-        <w:t xml:space="preserve"> (rechte Maustaste)</w:t>
-      </w:r>
-      <w:r>
-        <w:rPr>
-          <w:rFonts w:asciiTheme="minorHAnsi" w:hAnsiTheme="minorHAnsi" w:cstheme="minorHAnsi"/>
-          <w:sz w:val="24"/>
-          <w:szCs w:val="24"/>
-        </w:rPr>
-        <w:t xml:space="preserve"> öffnen und den Command</w:t>
-      </w:r>
-      <w:r>
-        <w:rPr>
-          <w:rFonts w:asciiTheme="minorHAnsi" w:hAnsiTheme="minorHAnsi" w:cstheme="minorHAnsi"/>
-          <w:sz w:val="24"/>
-          <w:szCs w:val="24"/>
-        </w:rPr>
-        <w:t xml:space="preserve"> eingeben</w:t>
-      </w:r>
-      <w:r>
-        <w:rPr>
-          <w:rFonts w:asciiTheme="minorHAnsi" w:hAnsiTheme="minorHAnsi" w:cstheme="minorHAnsi"/>
-          <w:sz w:val="24"/>
-          <w:szCs w:val="24"/>
-        </w:rPr>
-        <w:t xml:space="preserve">: </w:t>
+        <w:lastRenderedPageBreak/>
+        <w:t xml:space="preserve">6.) </w:t>
+      </w:r>
+      <w:r>
+        <w:rPr>
+          <w:rFonts w:asciiTheme="minorHAnsi" w:hAnsiTheme="minorHAnsi" w:cstheme="minorHAnsi"/>
+          <w:sz w:val="24"/>
+          <w:szCs w:val="24"/>
+        </w:rPr>
+        <w:t>In einem neuen angelegten Ordner mit der rechten Maustaste auf „</w:t>
+      </w:r>
+      <w:proofErr w:type="spellStart"/>
+      <w:r>
+        <w:rPr>
+          <w:rFonts w:asciiTheme="minorHAnsi" w:hAnsiTheme="minorHAnsi" w:cstheme="minorHAnsi"/>
+          <w:sz w:val="24"/>
+          <w:szCs w:val="24"/>
+        </w:rPr>
+        <w:t>Git</w:t>
+      </w:r>
+      <w:proofErr w:type="spellEnd"/>
+      <w:r>
+        <w:rPr>
+          <w:rFonts w:asciiTheme="minorHAnsi" w:hAnsiTheme="minorHAnsi" w:cstheme="minorHAnsi"/>
+          <w:sz w:val="24"/>
+          <w:szCs w:val="24"/>
+        </w:rPr>
+        <w:t xml:space="preserve"> Clone“</w:t>
+      </w:r>
+      <w:r>
+        <w:rPr>
+          <w:rFonts w:asciiTheme="minorHAnsi" w:hAnsiTheme="minorHAnsi" w:cstheme="minorHAnsi"/>
+          <w:sz w:val="24"/>
+          <w:szCs w:val="24"/>
+        </w:rPr>
+        <w:t xml:space="preserve"> </w:t>
+      </w:r>
+      <w:r>
+        <w:rPr>
+          <w:rFonts w:asciiTheme="minorHAnsi" w:hAnsiTheme="minorHAnsi" w:cstheme="minorHAnsi"/>
+          <w:sz w:val="24"/>
+          <w:szCs w:val="24"/>
+        </w:rPr>
+        <w:t>klicken</w:t>
       </w:r>
     </w:p>
     <w:p>
@@ -539,7 +486,6 @@
           <w:rFonts w:asciiTheme="minorHAnsi" w:hAnsiTheme="minorHAnsi" w:cstheme="minorHAnsi"/>
           <w:sz w:val="24"/>
           <w:szCs w:val="24"/>
-          <w:lang w:val="en-US"/>
         </w:rPr>
       </w:pPr>
       <w:r>
@@ -547,18 +493,10 @@
           <w:noProof/>
         </w:rPr>
         <w:drawing>
-          <wp:anchor distT="0" distB="0" distL="114300" distR="114300" simplePos="0" relativeHeight="251661312" behindDoc="0" locked="0" layoutInCell="1" allowOverlap="1" wp14:anchorId="29269B37" wp14:editId="783CD2A1">
-            <wp:simplePos x="0" y="0"/>
-            <wp:positionH relativeFrom="margin">
-              <wp:align>left</wp:align>
-            </wp:positionH>
-            <wp:positionV relativeFrom="paragraph">
-              <wp:posOffset>312420</wp:posOffset>
-            </wp:positionV>
-            <wp:extent cx="5025390" cy="3914775"/>
-            <wp:effectExtent l="0" t="0" r="3810" b="9525"/>
-            <wp:wrapTopAndBottom/>
-            <wp:docPr id="4" name="Grafik 4"/>
+          <wp:inline distT="0" distB="0" distL="0" distR="0" wp14:anchorId="38896B96" wp14:editId="0AF9918E">
+            <wp:extent cx="5865495" cy="3260090"/>
+            <wp:effectExtent l="0" t="0" r="1905" b="0"/>
+            <wp:docPr id="5" name="Grafik 5"/>
             <wp:cNvGraphicFramePr>
               <a:graphicFrameLocks xmlns:a="http://schemas.openxmlformats.org/drawingml/2006/main" noChangeAspect="1"/>
             </wp:cNvGraphicFramePr>
@@ -570,7 +508,313 @@
                     <pic:cNvPicPr/>
                   </pic:nvPicPr>
                   <pic:blipFill>
-                    <a:blip r:embed="rId9">
+                    <a:blip r:embed="rId8"/>
+                    <a:stretch>
+                      <a:fillRect/>
+                    </a:stretch>
+                  </pic:blipFill>
+                  <pic:spPr>
+                    <a:xfrm>
+                      <a:off x="0" y="0"/>
+                      <a:ext cx="5865495" cy="3260090"/>
+                    </a:xfrm>
+                    <a:prstGeom prst="rect">
+                      <a:avLst/>
+                    </a:prstGeom>
+                  </pic:spPr>
+                </pic:pic>
+              </a:graphicData>
+            </a:graphic>
+          </wp:inline>
+        </w:drawing>
+      </w:r>
+    </w:p>
+    <w:p>
+      <w:pPr>
+        <w:pStyle w:val="NurText"/>
+        <w:rPr>
+          <w:rFonts w:asciiTheme="minorHAnsi" w:hAnsiTheme="minorHAnsi" w:cstheme="minorHAnsi"/>
+          <w:sz w:val="24"/>
+          <w:szCs w:val="24"/>
+        </w:rPr>
+      </w:pPr>
+      <w:r>
+        <w:rPr>
+          <w:rFonts w:asciiTheme="minorHAnsi" w:hAnsiTheme="minorHAnsi" w:cstheme="minorHAnsi"/>
+          <w:sz w:val="24"/>
+          <w:szCs w:val="24"/>
+        </w:rPr>
+        <w:t xml:space="preserve">7.) Folgende URL eingeben: </w:t>
+      </w:r>
+      <w:hyperlink r:id="rId9" w:history="1">
+        <w:r>
+          <w:rPr>
+            <w:rStyle w:val="Hyperlink"/>
+            <w:rFonts w:asciiTheme="minorHAnsi" w:hAnsiTheme="minorHAnsi" w:cstheme="minorHAnsi"/>
+            <w:sz w:val="24"/>
+            <w:szCs w:val="24"/>
+          </w:rPr>
+          <w:t>https://github.com/Where2Watch/W2W.git</w:t>
+        </w:r>
+      </w:hyperlink>
+    </w:p>
+    <w:p>
+      <w:pPr>
+        <w:pStyle w:val="NurText"/>
+        <w:rPr>
+          <w:rFonts w:asciiTheme="minorHAnsi" w:hAnsiTheme="minorHAnsi" w:cstheme="minorHAnsi"/>
+          <w:sz w:val="24"/>
+          <w:szCs w:val="24"/>
+        </w:rPr>
+      </w:pPr>
+      <w:r>
+        <w:rPr>
+          <w:rFonts w:asciiTheme="minorHAnsi" w:hAnsiTheme="minorHAnsi" w:cstheme="minorHAnsi"/>
+          <w:sz w:val="24"/>
+          <w:szCs w:val="24"/>
+        </w:rPr>
+        <w:tab/>
+      </w:r>
+    </w:p>
+    <w:p>
+      <w:pPr>
+        <w:pStyle w:val="NurText"/>
+        <w:rPr>
+          <w:rFonts w:asciiTheme="minorHAnsi" w:hAnsiTheme="minorHAnsi" w:cstheme="minorHAnsi"/>
+          <w:sz w:val="24"/>
+          <w:szCs w:val="24"/>
+        </w:rPr>
+      </w:pPr>
+    </w:p>
+    <w:p>
+      <w:pPr>
+        <w:pStyle w:val="NurText"/>
+        <w:rPr>
+          <w:rFonts w:asciiTheme="minorHAnsi" w:hAnsiTheme="minorHAnsi" w:cstheme="minorHAnsi"/>
+          <w:sz w:val="24"/>
+          <w:szCs w:val="24"/>
+        </w:rPr>
+      </w:pPr>
+      <w:r>
+        <w:rPr>
+          <w:noProof/>
+        </w:rPr>
+        <w:drawing>
+          <wp:inline distT="0" distB="0" distL="0" distR="0" wp14:anchorId="78268ADC" wp14:editId="44EB62C0">
+            <wp:extent cx="5865495" cy="3521075"/>
+            <wp:effectExtent l="0" t="0" r="1905" b="3175"/>
+            <wp:docPr id="6" name="Grafik 6"/>
+            <wp:cNvGraphicFramePr>
+              <a:graphicFrameLocks xmlns:a="http://schemas.openxmlformats.org/drawingml/2006/main" noChangeAspect="1"/>
+            </wp:cNvGraphicFramePr>
+            <a:graphic xmlns:a="http://schemas.openxmlformats.org/drawingml/2006/main">
+              <a:graphicData uri="http://schemas.openxmlformats.org/drawingml/2006/picture">
+                <pic:pic xmlns:pic="http://schemas.openxmlformats.org/drawingml/2006/picture">
+                  <pic:nvPicPr>
+                    <pic:cNvPr id="1" name=""/>
+                    <pic:cNvPicPr/>
+                  </pic:nvPicPr>
+                  <pic:blipFill>
+                    <a:blip r:embed="rId10"/>
+                    <a:stretch>
+                      <a:fillRect/>
+                    </a:stretch>
+                  </pic:blipFill>
+                  <pic:spPr>
+                    <a:xfrm>
+                      <a:off x="0" y="0"/>
+                      <a:ext cx="5865495" cy="3521075"/>
+                    </a:xfrm>
+                    <a:prstGeom prst="rect">
+                      <a:avLst/>
+                    </a:prstGeom>
+                  </pic:spPr>
+                </pic:pic>
+              </a:graphicData>
+            </a:graphic>
+          </wp:inline>
+        </w:drawing>
+      </w:r>
+    </w:p>
+    <w:p>
+      <w:pPr>
+        <w:pStyle w:val="NurText"/>
+        <w:rPr>
+          <w:rFonts w:asciiTheme="minorHAnsi" w:hAnsiTheme="minorHAnsi" w:cstheme="minorHAnsi"/>
+          <w:sz w:val="24"/>
+          <w:szCs w:val="24"/>
+        </w:rPr>
+      </w:pPr>
+      <w:r>
+        <w:rPr>
+          <w:rFonts w:asciiTheme="minorHAnsi" w:hAnsiTheme="minorHAnsi" w:cstheme="minorHAnsi"/>
+          <w:sz w:val="24"/>
+          <w:szCs w:val="24"/>
+        </w:rPr>
+        <w:t>Und unter Brand „</w:t>
+      </w:r>
+      <w:proofErr w:type="spellStart"/>
+      <w:r>
+        <w:rPr>
+          <w:rFonts w:asciiTheme="minorHAnsi" w:hAnsiTheme="minorHAnsi" w:cstheme="minorHAnsi"/>
+          <w:sz w:val="24"/>
+          <w:szCs w:val="24"/>
+        </w:rPr>
+        <w:t>Develop</w:t>
+      </w:r>
+      <w:proofErr w:type="spellEnd"/>
+      <w:r>
+        <w:rPr>
+          <w:rFonts w:asciiTheme="minorHAnsi" w:hAnsiTheme="minorHAnsi" w:cstheme="minorHAnsi"/>
+          <w:sz w:val="24"/>
+          <w:szCs w:val="24"/>
+        </w:rPr>
+        <w:t>“ eingeben.</w:t>
+      </w:r>
+    </w:p>
+    <w:p>
+      <w:pPr>
+        <w:pStyle w:val="NurText"/>
+        <w:rPr>
+          <w:rFonts w:asciiTheme="minorHAnsi" w:hAnsiTheme="minorHAnsi" w:cstheme="minorHAnsi"/>
+          <w:sz w:val="24"/>
+          <w:szCs w:val="24"/>
+        </w:rPr>
+      </w:pPr>
+    </w:p>
+    <w:p>
+      <w:pPr>
+        <w:pStyle w:val="NurText"/>
+        <w:rPr>
+          <w:rFonts w:asciiTheme="minorHAnsi" w:hAnsiTheme="minorHAnsi" w:cstheme="minorHAnsi"/>
+          <w:sz w:val="24"/>
+          <w:szCs w:val="24"/>
+        </w:rPr>
+      </w:pPr>
+    </w:p>
+    <w:p>
+      <w:pPr>
+        <w:pStyle w:val="NurText"/>
+        <w:rPr>
+          <w:rFonts w:asciiTheme="minorHAnsi" w:hAnsiTheme="minorHAnsi" w:cstheme="minorHAnsi"/>
+          <w:sz w:val="24"/>
+          <w:szCs w:val="24"/>
+        </w:rPr>
+      </w:pPr>
+    </w:p>
+    <w:p>
+      <w:pPr>
+        <w:pStyle w:val="NurText"/>
+        <w:rPr>
+          <w:rFonts w:asciiTheme="minorHAnsi" w:hAnsiTheme="minorHAnsi" w:cstheme="minorHAnsi"/>
+          <w:sz w:val="24"/>
+          <w:szCs w:val="24"/>
+        </w:rPr>
+      </w:pPr>
+    </w:p>
+    <w:p>
+      <w:pPr>
+        <w:pStyle w:val="NurText"/>
+        <w:rPr>
+          <w:rFonts w:asciiTheme="minorHAnsi" w:hAnsiTheme="minorHAnsi" w:cstheme="minorHAnsi"/>
+          <w:sz w:val="24"/>
+          <w:szCs w:val="24"/>
+        </w:rPr>
+      </w:pPr>
+    </w:p>
+    <w:p>
+      <w:pPr>
+        <w:pStyle w:val="NurText"/>
+        <w:rPr>
+          <w:rFonts w:asciiTheme="minorHAnsi" w:hAnsiTheme="minorHAnsi" w:cstheme="minorHAnsi"/>
+          <w:sz w:val="24"/>
+          <w:szCs w:val="24"/>
+        </w:rPr>
+      </w:pPr>
+    </w:p>
+    <w:p>
+      <w:pPr>
+        <w:pStyle w:val="NurText"/>
+        <w:rPr>
+          <w:rFonts w:asciiTheme="minorHAnsi" w:hAnsiTheme="minorHAnsi" w:cstheme="minorHAnsi"/>
+          <w:sz w:val="24"/>
+          <w:szCs w:val="24"/>
+        </w:rPr>
+      </w:pPr>
+    </w:p>
+    <w:p>
+      <w:pPr>
+        <w:pStyle w:val="NurText"/>
+        <w:rPr>
+          <w:rFonts w:asciiTheme="minorHAnsi" w:hAnsiTheme="minorHAnsi" w:cstheme="minorHAnsi"/>
+          <w:sz w:val="24"/>
+          <w:szCs w:val="24"/>
+        </w:rPr>
+      </w:pPr>
+      <w:r>
+        <w:rPr>
+          <w:rFonts w:asciiTheme="minorHAnsi" w:hAnsiTheme="minorHAnsi" w:cstheme="minorHAnsi"/>
+          <w:sz w:val="24"/>
+          <w:szCs w:val="24"/>
+        </w:rPr>
+        <w:lastRenderedPageBreak/>
+        <w:t xml:space="preserve">7.) </w:t>
+      </w:r>
+      <w:r>
+        <w:rPr>
+          <w:rFonts w:asciiTheme="minorHAnsi" w:hAnsiTheme="minorHAnsi" w:cstheme="minorHAnsi"/>
+          <w:sz w:val="24"/>
+          <w:szCs w:val="24"/>
+        </w:rPr>
+        <w:t>W2W Repository wurde jetzt hinzugefügt</w:t>
+      </w:r>
+      <w:r>
+        <w:rPr>
+          <w:rFonts w:asciiTheme="minorHAnsi" w:hAnsiTheme="minorHAnsi" w:cstheme="minorHAnsi"/>
+          <w:sz w:val="24"/>
+          <w:szCs w:val="24"/>
+        </w:rPr>
+        <w:t>.</w:t>
+      </w:r>
+    </w:p>
+    <w:p>
+      <w:pPr>
+        <w:pStyle w:val="NurText"/>
+        <w:rPr>
+          <w:rFonts w:asciiTheme="minorHAnsi" w:hAnsiTheme="minorHAnsi" w:cstheme="minorHAnsi"/>
+          <w:sz w:val="24"/>
+          <w:szCs w:val="24"/>
+        </w:rPr>
+      </w:pPr>
+      <w:r>
+        <w:rPr>
+          <w:noProof/>
+        </w:rPr>
+        <w:drawing>
+          <wp:anchor distT="0" distB="0" distL="114300" distR="114300" simplePos="0" relativeHeight="251661312" behindDoc="0" locked="0" layoutInCell="1" allowOverlap="1" wp14:anchorId="143E507E" wp14:editId="41E09C86">
+            <wp:simplePos x="0" y="0"/>
+            <wp:positionH relativeFrom="margin">
+              <wp:posOffset>-28575</wp:posOffset>
+            </wp:positionH>
+            <wp:positionV relativeFrom="paragraph">
+              <wp:posOffset>260985</wp:posOffset>
+            </wp:positionV>
+            <wp:extent cx="4752975" cy="3884401"/>
+            <wp:effectExtent l="0" t="0" r="0" b="1905"/>
+            <wp:wrapTopAndBottom/>
+            <wp:docPr id="8" name="Grafik 8"/>
+            <wp:cNvGraphicFramePr>
+              <a:graphicFrameLocks xmlns:a="http://schemas.openxmlformats.org/drawingml/2006/main" noChangeAspect="1"/>
+            </wp:cNvGraphicFramePr>
+            <a:graphic xmlns:a="http://schemas.openxmlformats.org/drawingml/2006/main">
+              <a:graphicData uri="http://schemas.openxmlformats.org/drawingml/2006/picture">
+                <pic:pic xmlns:pic="http://schemas.openxmlformats.org/drawingml/2006/picture">
+                  <pic:nvPicPr>
+                    <pic:cNvPr id="1" name=""/>
+                    <pic:cNvPicPr/>
+                  </pic:nvPicPr>
+                  <pic:blipFill>
+                    <a:blip r:embed="rId11">
                       <a:extLst>
                         <a:ext uri="{28A0092B-C50C-407E-A947-70E740481C1C}">
                           <a14:useLocalDpi xmlns:a14="http://schemas.microsoft.com/office/drawing/2010/main" val="0"/>
@@ -584,7 +828,7 @@
                   <pic:spPr>
                     <a:xfrm>
                       <a:off x="0" y="0"/>
-                      <a:ext cx="5025390" cy="3914775"/>
+                      <a:ext cx="4752975" cy="3884401"/>
                     </a:xfrm>
                     <a:prstGeom prst="rect">
                       <a:avLst/>
@@ -607,31 +851,51 @@
           <w:rFonts w:asciiTheme="minorHAnsi" w:hAnsiTheme="minorHAnsi" w:cstheme="minorHAnsi"/>
           <w:sz w:val="24"/>
           <w:szCs w:val="24"/>
-          <w:lang w:val="en-US"/>
-        </w:rPr>
-        <w:t xml:space="preserve">git clone https://github.com/Where2Watch/W2W.git </w:t>
-      </w:r>
-    </w:p>
-    <w:p>
-      <w:pPr>
-        <w:pStyle w:val="NurText"/>
-        <w:ind w:left="360" w:firstLine="348"/>
-        <w:rPr>
-          <w:rFonts w:asciiTheme="minorHAnsi" w:hAnsiTheme="minorHAnsi" w:cstheme="minorHAnsi"/>
-          <w:sz w:val="24"/>
-          <w:szCs w:val="24"/>
-          <w:lang w:val="en-US"/>
-        </w:rPr>
-      </w:pPr>
-    </w:p>
-    <w:p>
-      <w:pPr>
-        <w:pStyle w:val="NurText"/>
-        <w:rPr>
-          <w:rFonts w:asciiTheme="minorHAnsi" w:hAnsiTheme="minorHAnsi" w:cstheme="minorHAnsi"/>
-          <w:sz w:val="24"/>
-          <w:szCs w:val="24"/>
-          <w:lang w:val="en-US"/>
+        </w:rPr>
+        <w:t>Mit „</w:t>
+      </w:r>
+      <w:proofErr w:type="spellStart"/>
+      <w:r>
+        <w:rPr>
+          <w:rFonts w:asciiTheme="minorHAnsi" w:hAnsiTheme="minorHAnsi" w:cstheme="minorHAnsi"/>
+          <w:sz w:val="24"/>
+          <w:szCs w:val="24"/>
+        </w:rPr>
+        <w:t>Git</w:t>
+      </w:r>
+      <w:proofErr w:type="spellEnd"/>
+      <w:r>
+        <w:rPr>
+          <w:rFonts w:asciiTheme="minorHAnsi" w:hAnsiTheme="minorHAnsi" w:cstheme="minorHAnsi"/>
+          <w:sz w:val="24"/>
+          <w:szCs w:val="24"/>
+        </w:rPr>
+        <w:t xml:space="preserve"> Commit“ kann man seine neue Version hochladen</w:t>
+      </w:r>
+      <w:r>
+        <w:rPr>
+          <w:rFonts w:asciiTheme="minorHAnsi" w:hAnsiTheme="minorHAnsi" w:cstheme="minorHAnsi"/>
+          <w:sz w:val="24"/>
+          <w:szCs w:val="24"/>
+        </w:rPr>
+        <w:t>.</w:t>
+      </w:r>
+      <w:r>
+        <w:rPr>
+          <w:rFonts w:asciiTheme="minorHAnsi" w:hAnsiTheme="minorHAnsi" w:cstheme="minorHAnsi"/>
+          <w:sz w:val="24"/>
+          <w:szCs w:val="24"/>
+        </w:rPr>
+        <w:t xml:space="preserve"> </w:t>
+      </w:r>
+    </w:p>
+    <w:p>
+      <w:pPr>
+        <w:pStyle w:val="NurText"/>
+        <w:rPr>
+          <w:rFonts w:asciiTheme="minorHAnsi" w:hAnsiTheme="minorHAnsi" w:cstheme="minorHAnsi"/>
+          <w:sz w:val="24"/>
+          <w:szCs w:val="24"/>
         </w:rPr>
       </w:pPr>
       <w:r>
@@ -639,18 +903,18 @@
           <w:noProof/>
         </w:rPr>
         <w:drawing>
-          <wp:anchor distT="0" distB="0" distL="114300" distR="114300" simplePos="0" relativeHeight="251660288" behindDoc="0" locked="0" layoutInCell="1" allowOverlap="1" wp14:anchorId="12990FBB" wp14:editId="63F32C82">
+          <wp:anchor distT="0" distB="0" distL="114300" distR="114300" simplePos="0" relativeHeight="251660288" behindDoc="0" locked="0" layoutInCell="1" allowOverlap="1" wp14:anchorId="529F908D" wp14:editId="407B3157">
             <wp:simplePos x="0" y="0"/>
             <wp:positionH relativeFrom="margin">
               <wp:align>left</wp:align>
             </wp:positionH>
             <wp:positionV relativeFrom="paragraph">
-              <wp:posOffset>276860</wp:posOffset>
+              <wp:posOffset>4391660</wp:posOffset>
             </wp:positionV>
-            <wp:extent cx="5381625" cy="3061970"/>
-            <wp:effectExtent l="0" t="0" r="9525" b="5080"/>
+            <wp:extent cx="4743450" cy="4297680"/>
+            <wp:effectExtent l="0" t="0" r="0" b="7620"/>
             <wp:wrapTopAndBottom/>
-            <wp:docPr id="3" name="Grafik 3"/>
+            <wp:docPr id="9" name="Grafik 9"/>
             <wp:cNvGraphicFramePr>
               <a:graphicFrameLocks xmlns:a="http://schemas.openxmlformats.org/drawingml/2006/main" noChangeAspect="1"/>
             </wp:cNvGraphicFramePr>
@@ -662,7 +926,7 @@
                     <pic:cNvPicPr/>
                   </pic:nvPicPr>
                   <pic:blipFill>
-                    <a:blip r:embed="rId10">
+                    <a:blip r:embed="rId12">
                       <a:extLst>
                         <a:ext uri="{28A0092B-C50C-407E-A947-70E740481C1C}">
                           <a14:useLocalDpi xmlns:a14="http://schemas.microsoft.com/office/drawing/2010/main" val="0"/>
@@ -676,7 +940,162 @@
                   <pic:spPr>
                     <a:xfrm>
                       <a:off x="0" y="0"/>
-                      <a:ext cx="5381625" cy="3061970"/>
+                      <a:ext cx="4743450" cy="4297680"/>
+                    </a:xfrm>
+                    <a:prstGeom prst="rect">
+                      <a:avLst/>
+                    </a:prstGeom>
+                  </pic:spPr>
+                </pic:pic>
+              </a:graphicData>
+            </a:graphic>
+          </wp:anchor>
+        </w:drawing>
+      </w:r>
+      <w:r>
+        <w:rPr>
+          <w:rFonts w:asciiTheme="minorHAnsi" w:hAnsiTheme="minorHAnsi" w:cstheme="minorHAnsi"/>
+          <w:sz w:val="24"/>
+          <w:szCs w:val="24"/>
+        </w:rPr>
+        <w:t>Dabei muss man ein Kommentar eintragen, außerdem kann man dabei die Veränderungen einsehen.</w:t>
+      </w:r>
+    </w:p>
+    <w:p>
+      <w:pPr>
+        <w:pStyle w:val="NurText"/>
+        <w:rPr>
+          <w:rFonts w:asciiTheme="minorHAnsi" w:hAnsiTheme="minorHAnsi" w:cstheme="minorHAnsi"/>
+          <w:sz w:val="24"/>
+          <w:szCs w:val="24"/>
+        </w:rPr>
+      </w:pPr>
+      <w:r>
+        <w:rPr>
+          <w:rFonts w:asciiTheme="minorHAnsi" w:hAnsiTheme="minorHAnsi" w:cstheme="minorHAnsi"/>
+          <w:sz w:val="24"/>
+          <w:szCs w:val="24"/>
+        </w:rPr>
+        <w:lastRenderedPageBreak/>
+        <w:t>Zusätzlich kann man die neue Datei mit der alten Datei vergleichen werden.</w:t>
+      </w:r>
+    </w:p>
+    <w:p>
+      <w:pPr>
+        <w:pStyle w:val="NurText"/>
+        <w:rPr>
+          <w:rFonts w:asciiTheme="minorHAnsi" w:hAnsiTheme="minorHAnsi" w:cstheme="minorHAnsi"/>
+          <w:sz w:val="24"/>
+          <w:szCs w:val="24"/>
+        </w:rPr>
+      </w:pPr>
+      <w:r>
+        <w:rPr>
+          <w:noProof/>
+        </w:rPr>
+        <w:drawing>
+          <wp:anchor distT="0" distB="0" distL="114300" distR="114300" simplePos="0" relativeHeight="251662336" behindDoc="0" locked="0" layoutInCell="1" allowOverlap="1" wp14:anchorId="3226DD8A" wp14:editId="72325AEF">
+            <wp:simplePos x="0" y="0"/>
+            <wp:positionH relativeFrom="column">
+              <wp:posOffset>635</wp:posOffset>
+            </wp:positionH>
+            <wp:positionV relativeFrom="paragraph">
+              <wp:posOffset>0</wp:posOffset>
+            </wp:positionV>
+            <wp:extent cx="3800475" cy="3404258"/>
+            <wp:effectExtent l="0" t="0" r="0" b="5715"/>
+            <wp:wrapTopAndBottom/>
+            <wp:docPr id="10" name="Grafik 10"/>
+            <wp:cNvGraphicFramePr>
+              <a:graphicFrameLocks xmlns:a="http://schemas.openxmlformats.org/drawingml/2006/main" noChangeAspect="1"/>
+            </wp:cNvGraphicFramePr>
+            <a:graphic xmlns:a="http://schemas.openxmlformats.org/drawingml/2006/main">
+              <a:graphicData uri="http://schemas.openxmlformats.org/drawingml/2006/picture">
+                <pic:pic xmlns:pic="http://schemas.openxmlformats.org/drawingml/2006/picture">
+                  <pic:nvPicPr>
+                    <pic:cNvPr id="1" name=""/>
+                    <pic:cNvPicPr/>
+                  </pic:nvPicPr>
+                  <pic:blipFill>
+                    <a:blip r:embed="rId13">
+                      <a:extLst>
+                        <a:ext uri="{28A0092B-C50C-407E-A947-70E740481C1C}">
+                          <a14:useLocalDpi xmlns:a14="http://schemas.microsoft.com/office/drawing/2010/main" val="0"/>
+                        </a:ext>
+                      </a:extLst>
+                    </a:blip>
+                    <a:stretch>
+                      <a:fillRect/>
+                    </a:stretch>
+                  </pic:blipFill>
+                  <pic:spPr>
+                    <a:xfrm>
+                      <a:off x="0" y="0"/>
+                      <a:ext cx="3800475" cy="3404258"/>
+                    </a:xfrm>
+                    <a:prstGeom prst="rect">
+                      <a:avLst/>
+                    </a:prstGeom>
+                  </pic:spPr>
+                </pic:pic>
+              </a:graphicData>
+            </a:graphic>
+          </wp:anchor>
+        </w:drawing>
+      </w:r>
+    </w:p>
+    <w:p>
+      <w:pPr>
+        <w:pStyle w:val="NurText"/>
+        <w:rPr>
+          <w:rFonts w:asciiTheme="minorHAnsi" w:hAnsiTheme="minorHAnsi" w:cstheme="minorHAnsi"/>
+          <w:sz w:val="24"/>
+          <w:szCs w:val="24"/>
+        </w:rPr>
+      </w:pPr>
+      <w:r>
+        <w:rPr>
+          <w:noProof/>
+        </w:rPr>
+        <w:drawing>
+          <wp:anchor distT="0" distB="0" distL="114300" distR="114300" simplePos="0" relativeHeight="251663360" behindDoc="0" locked="0" layoutInCell="1" allowOverlap="1" wp14:anchorId="6478482D" wp14:editId="7595944B">
+            <wp:simplePos x="0" y="0"/>
+            <wp:positionH relativeFrom="margin">
+              <wp:align>left</wp:align>
+            </wp:positionH>
+            <wp:positionV relativeFrom="paragraph">
+              <wp:posOffset>200025</wp:posOffset>
+            </wp:positionV>
+            <wp:extent cx="5034915" cy="2772410"/>
+            <wp:effectExtent l="0" t="0" r="0" b="8890"/>
+            <wp:wrapTopAndBottom/>
+            <wp:docPr id="11" name="Grafik 11"/>
+            <wp:cNvGraphicFramePr>
+              <a:graphicFrameLocks xmlns:a="http://schemas.openxmlformats.org/drawingml/2006/main" noChangeAspect="1"/>
+            </wp:cNvGraphicFramePr>
+            <a:graphic xmlns:a="http://schemas.openxmlformats.org/drawingml/2006/main">
+              <a:graphicData uri="http://schemas.openxmlformats.org/drawingml/2006/picture">
+                <pic:pic xmlns:pic="http://schemas.openxmlformats.org/drawingml/2006/picture">
+                  <pic:nvPicPr>
+                    <pic:cNvPr id="1" name=""/>
+                    <pic:cNvPicPr/>
+                  </pic:nvPicPr>
+                  <pic:blipFill>
+                    <a:blip r:embed="rId14" cstate="print">
+                      <a:extLst>
+                        <a:ext uri="{28A0092B-C50C-407E-A947-70E740481C1C}">
+                          <a14:useLocalDpi xmlns:a14="http://schemas.microsoft.com/office/drawing/2010/main" val="0"/>
+                        </a:ext>
+                      </a:extLst>
+                    </a:blip>
+                    <a:stretch>
+                      <a:fillRect/>
+                    </a:stretch>
+                  </pic:blipFill>
+                  <pic:spPr>
+                    <a:xfrm>
+                      <a:off x="0" y="0"/>
+                      <a:ext cx="5034915" cy="2772410"/>
                     </a:xfrm>
                     <a:prstGeom prst="rect">
                       <a:avLst/>
@@ -698,70 +1117,58 @@
     <w:p>
       <w:pPr>
         <w:pStyle w:val="NurText"/>
-        <w:ind w:left="360" w:firstLine="348"/>
-        <w:rPr>
-          <w:rFonts w:asciiTheme="minorHAnsi" w:hAnsiTheme="minorHAnsi" w:cstheme="minorHAnsi"/>
-          <w:sz w:val="24"/>
-          <w:szCs w:val="24"/>
-          <w:lang w:val="en-US"/>
-        </w:rPr>
-      </w:pPr>
-    </w:p>
-    <w:p>
-      <w:pPr>
-        <w:pStyle w:val="NurText"/>
-        <w:ind w:firstLine="360"/>
-        <w:rPr>
-          <w:rFonts w:asciiTheme="minorHAnsi" w:hAnsiTheme="minorHAnsi" w:cstheme="minorHAnsi"/>
-          <w:sz w:val="24"/>
-          <w:szCs w:val="24"/>
-        </w:rPr>
-      </w:pPr>
-      <w:r>
-        <w:rPr>
-          <w:rFonts w:asciiTheme="minorHAnsi" w:hAnsiTheme="minorHAnsi" w:cstheme="minorHAnsi"/>
-          <w:sz w:val="24"/>
-          <w:szCs w:val="24"/>
-        </w:rPr>
-        <w:t xml:space="preserve">7.) </w:t>
-      </w:r>
-      <w:r>
-        <w:rPr>
-          <w:rFonts w:asciiTheme="minorHAnsi" w:hAnsiTheme="minorHAnsi" w:cstheme="minorHAnsi"/>
-          <w:sz w:val="24"/>
-          <w:szCs w:val="24"/>
-        </w:rPr>
-        <w:t>W2W Repository wurde jetzt hinzugefügt</w:t>
-      </w:r>
-    </w:p>
-    <w:p>
-      <w:pPr>
-        <w:pStyle w:val="NurText"/>
-        <w:ind w:firstLine="708"/>
-        <w:rPr>
-          <w:rFonts w:asciiTheme="minorHAnsi" w:hAnsiTheme="minorHAnsi" w:cstheme="minorHAnsi"/>
-          <w:sz w:val="24"/>
-          <w:szCs w:val="24"/>
-        </w:rPr>
-      </w:pPr>
-      <w:r>
-        <w:rPr>
-          <w:rFonts w:asciiTheme="minorHAnsi" w:hAnsiTheme="minorHAnsi" w:cstheme="minorHAnsi"/>
-          <w:sz w:val="24"/>
-          <w:szCs w:val="24"/>
-        </w:rPr>
-        <w:t>Test machen und dabei nicht vergessen den Develop Branch zu wählen</w:t>
-      </w:r>
-      <w:r>
-        <w:rPr>
-          <w:rFonts w:asciiTheme="minorHAnsi" w:hAnsiTheme="minorHAnsi" w:cstheme="minorHAnsi"/>
-          <w:sz w:val="24"/>
-          <w:szCs w:val="24"/>
-        </w:rPr>
-        <w:t>!</w:t>
+        <w:rPr>
+          <w:rFonts w:asciiTheme="minorHAnsi" w:hAnsiTheme="minorHAnsi" w:cstheme="minorHAnsi"/>
+          <w:sz w:val="24"/>
+          <w:szCs w:val="24"/>
+        </w:rPr>
+      </w:pPr>
+    </w:p>
+    <w:p>
+      <w:pPr>
+        <w:pStyle w:val="NurText"/>
+        <w:rPr>
+          <w:rFonts w:asciiTheme="minorHAnsi" w:hAnsiTheme="minorHAnsi" w:cstheme="minorHAnsi"/>
+          <w:sz w:val="24"/>
+          <w:szCs w:val="24"/>
+        </w:rPr>
+      </w:pPr>
+      <w:r>
+        <w:rPr>
+          <w:rFonts w:asciiTheme="minorHAnsi" w:hAnsiTheme="minorHAnsi" w:cstheme="minorHAnsi"/>
+          <w:sz w:val="24"/>
+          <w:szCs w:val="24"/>
+        </w:rPr>
+        <w:t>Am Ende muss man nur noch „</w:t>
+      </w:r>
+      <w:proofErr w:type="spellStart"/>
+      <w:r>
+        <w:rPr>
+          <w:rFonts w:asciiTheme="minorHAnsi" w:hAnsiTheme="minorHAnsi" w:cstheme="minorHAnsi"/>
+          <w:sz w:val="24"/>
+          <w:szCs w:val="24"/>
+        </w:rPr>
+        <w:t>Commiten</w:t>
+      </w:r>
+      <w:proofErr w:type="spellEnd"/>
+      <w:r>
+        <w:rPr>
+          <w:rFonts w:asciiTheme="minorHAnsi" w:hAnsiTheme="minorHAnsi" w:cstheme="minorHAnsi"/>
+          <w:sz w:val="24"/>
+          <w:szCs w:val="24"/>
+        </w:rPr>
+        <w:t>“. Jetzt wurde die neue Datei hochgeladen und ist für jeden aus der Gruppe</w:t>
       </w:r>
       <w:bookmarkStart w:id="0" w:name="_GoBack"/>
       <w:bookmarkEnd w:id="0"/>
+      <w:r>
+        <w:rPr>
+          <w:rFonts w:asciiTheme="minorHAnsi" w:hAnsiTheme="minorHAnsi" w:cstheme="minorHAnsi"/>
+          <w:sz w:val="24"/>
+          <w:szCs w:val="24"/>
+        </w:rPr>
+        <w:t xml:space="preserve"> zugänglich.</w:t>
+      </w:r>
     </w:p>
     <w:sectPr>
       <w:pgSz w:w="11906" w:h="16838" w:code="9"/>
@@ -993,6 +1400,7 @@
     <w:lsdException w:name="HTML Sample" w:semiHidden="1" w:unhideWhenUsed="1"/>
     <w:lsdException w:name="HTML Typewriter" w:semiHidden="1" w:unhideWhenUsed="1"/>
     <w:lsdException w:name="HTML Variable" w:semiHidden="1" w:unhideWhenUsed="1"/>
+    <w:lsdException w:name="Normal Table" w:semiHidden="1" w:unhideWhenUsed="1"/>
     <w:lsdException w:name="annotation subject" w:semiHidden="1" w:unhideWhenUsed="1"/>
     <w:lsdException w:name="No List" w:semiHidden="1" w:unhideWhenUsed="1"/>
     <w:lsdException w:name="Outline List 1" w:semiHidden="1" w:unhideWhenUsed="1"/>
@@ -1037,6 +1445,7 @@
     <w:lsdException w:name="Table Professional" w:semiHidden="1" w:unhideWhenUsed="1"/>
     <w:lsdException w:name="Table Subtle 1" w:semiHidden="1" w:unhideWhenUsed="1"/>
     <w:lsdException w:name="Table Subtle 2" w:semiHidden="1" w:unhideWhenUsed="1"/>
+    <w:lsdException w:name="Table Web 1" w:semiHidden="1" w:unhideWhenUsed="1"/>
     <w:lsdException w:name="Table Web 2" w:semiHidden="1" w:unhideWhenUsed="1"/>
     <w:lsdException w:name="Table Web 3" w:semiHidden="1" w:unhideWhenUsed="1"/>
     <w:lsdException w:name="Balloon Text" w:semiHidden="1" w:unhideWhenUsed="1"/>

</xml_diff>

<commit_message>
Dritte Version des Tutorials
</commit_message>
<xml_diff>
--- a/Git_Tutorial.docx
+++ b/Git_Tutorial.docx
@@ -283,15 +283,13 @@
           <w:rFonts w:asciiTheme="minorHAnsi" w:hAnsiTheme="minorHAnsi" w:cstheme="minorHAnsi"/>
           <w:sz w:val="24"/>
           <w:szCs w:val="24"/>
-          <w:lang w:val="en-US"/>
-        </w:rPr>
-      </w:pPr>
-      <w:r>
-        <w:rPr>
-          <w:rFonts w:asciiTheme="minorHAnsi" w:hAnsiTheme="minorHAnsi" w:cstheme="minorHAnsi"/>
-          <w:sz w:val="24"/>
-          <w:szCs w:val="24"/>
-          <w:lang w:val="en-US"/>
+        </w:rPr>
+      </w:pPr>
+      <w:r>
+        <w:rPr>
+          <w:rFonts w:asciiTheme="minorHAnsi" w:hAnsiTheme="minorHAnsi" w:cstheme="minorHAnsi"/>
+          <w:sz w:val="24"/>
+          <w:szCs w:val="24"/>
         </w:rPr>
         <w:tab/>
       </w:r>
@@ -1157,8 +1155,34 @@
           <w:sz w:val="24"/>
           <w:szCs w:val="24"/>
         </w:rPr>
-        <w:t>“. Jetzt wurde die neue Datei hochgeladen und ist für jeden aus der Gruppe</w:t>
-      </w:r>
+        <w:t>“</w:t>
+      </w:r>
+      <w:r>
+        <w:rPr>
+          <w:rFonts w:asciiTheme="minorHAnsi" w:hAnsiTheme="minorHAnsi" w:cstheme="minorHAnsi"/>
+          <w:sz w:val="24"/>
+          <w:szCs w:val="24"/>
+        </w:rPr>
+        <w:t xml:space="preserve"> und „Pullen“</w:t>
+      </w:r>
+      <w:r>
+        <w:rPr>
+          <w:rFonts w:asciiTheme="minorHAnsi" w:hAnsiTheme="minorHAnsi" w:cstheme="minorHAnsi"/>
+          <w:sz w:val="24"/>
+          <w:szCs w:val="24"/>
+        </w:rPr>
+        <w:t xml:space="preserve">. </w:t>
+      </w:r>
+    </w:p>
+    <w:p>
+      <w:pPr>
+        <w:pStyle w:val="NurText"/>
+        <w:rPr>
+          <w:rFonts w:asciiTheme="minorHAnsi" w:hAnsiTheme="minorHAnsi" w:cstheme="minorHAnsi"/>
+          <w:sz w:val="24"/>
+          <w:szCs w:val="24"/>
+        </w:rPr>
+      </w:pPr>
       <w:bookmarkStart w:id="0" w:name="_GoBack"/>
       <w:bookmarkEnd w:id="0"/>
       <w:r>
@@ -1167,7 +1191,7 @@
           <w:sz w:val="24"/>
           <w:szCs w:val="24"/>
         </w:rPr>
-        <w:t xml:space="preserve"> zugänglich.</w:t>
+        <w:t>Jetzt wurde die neue Datei hochgeladen und ist für jeden aus der Gruppe zugänglich.</w:t>
       </w:r>
     </w:p>
     <w:sectPr>

</xml_diff>

<commit_message>
4te Version des Tutorials
</commit_message>
<xml_diff>
--- a/Git_Tutorial.docx
+++ b/Git_Tutorial.docx
@@ -14,21 +14,7 @@
         <w:rPr>
           <w:lang w:val="en-US"/>
         </w:rPr>
-        <w:t xml:space="preserve">Git Tutorial </w:t>
-      </w:r>
-      <w:proofErr w:type="spellStart"/>
-      <w:r>
-        <w:rPr>
-          <w:lang w:val="en-US"/>
-        </w:rPr>
-        <w:t>mit</w:t>
-      </w:r>
-      <w:proofErr w:type="spellEnd"/>
-      <w:r>
-        <w:rPr>
-          <w:lang w:val="en-US"/>
-        </w:rPr>
-        <w:t xml:space="preserve"> Tortoise Ext</w:t>
+        <w:t>Git Tutorial mit Tortoise Ext</w:t>
       </w:r>
       <w:r>
         <w:rPr>
@@ -318,25 +304,7 @@
           <w:sz w:val="24"/>
           <w:szCs w:val="24"/>
         </w:rPr>
-        <w:t xml:space="preserve">.) </w:t>
-      </w:r>
-      <w:proofErr w:type="spellStart"/>
-      <w:r>
-        <w:rPr>
-          <w:rFonts w:asciiTheme="minorHAnsi" w:hAnsiTheme="minorHAnsi" w:cstheme="minorHAnsi"/>
-          <w:sz w:val="24"/>
-          <w:szCs w:val="24"/>
-        </w:rPr>
-        <w:t>TortoiseGit</w:t>
-      </w:r>
-      <w:proofErr w:type="spellEnd"/>
-      <w:r>
-        <w:rPr>
-          <w:rFonts w:asciiTheme="minorHAnsi" w:hAnsiTheme="minorHAnsi" w:cstheme="minorHAnsi"/>
-          <w:sz w:val="24"/>
-          <w:szCs w:val="24"/>
-        </w:rPr>
-        <w:t xml:space="preserve"> runterladen</w:t>
+        <w:t>.) TortoiseGit runterladen</w:t>
       </w:r>
     </w:p>
     <w:p>
@@ -439,25 +407,7 @@
           <w:sz w:val="24"/>
           <w:szCs w:val="24"/>
         </w:rPr>
-        <w:t>In einem neuen angelegten Ordner mit der rechten Maustaste auf „</w:t>
-      </w:r>
-      <w:proofErr w:type="spellStart"/>
-      <w:r>
-        <w:rPr>
-          <w:rFonts w:asciiTheme="minorHAnsi" w:hAnsiTheme="minorHAnsi" w:cstheme="minorHAnsi"/>
-          <w:sz w:val="24"/>
-          <w:szCs w:val="24"/>
-        </w:rPr>
-        <w:t>Git</w:t>
-      </w:r>
-      <w:proofErr w:type="spellEnd"/>
-      <w:r>
-        <w:rPr>
-          <w:rFonts w:asciiTheme="minorHAnsi" w:hAnsiTheme="minorHAnsi" w:cstheme="minorHAnsi"/>
-          <w:sz w:val="24"/>
-          <w:szCs w:val="24"/>
-        </w:rPr>
-        <w:t xml:space="preserve"> Clone“</w:t>
+        <w:t>In einem neuen angelegten Ordner mit der rechten Maustaste auf „Git Clone“</w:t>
       </w:r>
       <w:r>
         <w:rPr>
@@ -649,25 +599,7 @@
           <w:sz w:val="24"/>
           <w:szCs w:val="24"/>
         </w:rPr>
-        <w:t>Und unter Brand „</w:t>
-      </w:r>
-      <w:proofErr w:type="spellStart"/>
-      <w:r>
-        <w:rPr>
-          <w:rFonts w:asciiTheme="minorHAnsi" w:hAnsiTheme="minorHAnsi" w:cstheme="minorHAnsi"/>
-          <w:sz w:val="24"/>
-          <w:szCs w:val="24"/>
-        </w:rPr>
-        <w:t>Develop</w:t>
-      </w:r>
-      <w:proofErr w:type="spellEnd"/>
-      <w:r>
-        <w:rPr>
-          <w:rFonts w:asciiTheme="minorHAnsi" w:hAnsiTheme="minorHAnsi" w:cstheme="minorHAnsi"/>
-          <w:sz w:val="24"/>
-          <w:szCs w:val="24"/>
-        </w:rPr>
-        <w:t>“ eingeben.</w:t>
+        <w:t>Und unter Brand „Develop“ eingeben.</w:t>
       </w:r>
     </w:p>
     <w:p>
@@ -850,25 +782,7 @@
           <w:sz w:val="24"/>
           <w:szCs w:val="24"/>
         </w:rPr>
-        <w:t>Mit „</w:t>
-      </w:r>
-      <w:proofErr w:type="spellStart"/>
-      <w:r>
-        <w:rPr>
-          <w:rFonts w:asciiTheme="minorHAnsi" w:hAnsiTheme="minorHAnsi" w:cstheme="minorHAnsi"/>
-          <w:sz w:val="24"/>
-          <w:szCs w:val="24"/>
-        </w:rPr>
-        <w:t>Git</w:t>
-      </w:r>
-      <w:proofErr w:type="spellEnd"/>
-      <w:r>
-        <w:rPr>
-          <w:rFonts w:asciiTheme="minorHAnsi" w:hAnsiTheme="minorHAnsi" w:cstheme="minorHAnsi"/>
-          <w:sz w:val="24"/>
-          <w:szCs w:val="24"/>
-        </w:rPr>
-        <w:t xml:space="preserve"> Commit“ kann man seine neue Version hochladen</w:t>
+        <w:t>Mit „Git Commit“ kann man seine neue Version hochladen</w:t>
       </w:r>
       <w:r>
         <w:rPr>
@@ -1137,54 +1051,52 @@
           <w:sz w:val="24"/>
           <w:szCs w:val="24"/>
         </w:rPr>
-        <w:t>Am Ende muss man nur noch „</w:t>
-      </w:r>
-      <w:proofErr w:type="spellStart"/>
-      <w:r>
-        <w:rPr>
-          <w:rFonts w:asciiTheme="minorHAnsi" w:hAnsiTheme="minorHAnsi" w:cstheme="minorHAnsi"/>
-          <w:sz w:val="24"/>
-          <w:szCs w:val="24"/>
-        </w:rPr>
-        <w:t>Commiten</w:t>
-      </w:r>
-      <w:proofErr w:type="spellEnd"/>
-      <w:r>
-        <w:rPr>
-          <w:rFonts w:asciiTheme="minorHAnsi" w:hAnsiTheme="minorHAnsi" w:cstheme="minorHAnsi"/>
-          <w:sz w:val="24"/>
-          <w:szCs w:val="24"/>
-        </w:rPr>
-        <w:t>“</w:t>
-      </w:r>
-      <w:r>
-        <w:rPr>
-          <w:rFonts w:asciiTheme="minorHAnsi" w:hAnsiTheme="minorHAnsi" w:cstheme="minorHAnsi"/>
-          <w:sz w:val="24"/>
-          <w:szCs w:val="24"/>
-        </w:rPr>
-        <w:t xml:space="preserve"> und „Pullen“</w:t>
-      </w:r>
-      <w:r>
-        <w:rPr>
-          <w:rFonts w:asciiTheme="minorHAnsi" w:hAnsiTheme="minorHAnsi" w:cstheme="minorHAnsi"/>
-          <w:sz w:val="24"/>
-          <w:szCs w:val="24"/>
-        </w:rPr>
-        <w:t xml:space="preserve">. </w:t>
-      </w:r>
-    </w:p>
-    <w:p>
-      <w:pPr>
-        <w:pStyle w:val="NurText"/>
-        <w:rPr>
-          <w:rFonts w:asciiTheme="minorHAnsi" w:hAnsiTheme="minorHAnsi" w:cstheme="minorHAnsi"/>
-          <w:sz w:val="24"/>
-          <w:szCs w:val="24"/>
-        </w:rPr>
-      </w:pPr>
+        <w:t>Am Ende muss man nur noch „Commiten“</w:t>
+      </w:r>
+      <w:r>
+        <w:rPr>
+          <w:rFonts w:asciiTheme="minorHAnsi" w:hAnsiTheme="minorHAnsi" w:cstheme="minorHAnsi"/>
+          <w:sz w:val="24"/>
+          <w:szCs w:val="24"/>
+        </w:rPr>
+        <w:t xml:space="preserve"> und „Pu</w:t>
+      </w:r>
+      <w:r>
+        <w:rPr>
+          <w:rFonts w:asciiTheme="minorHAnsi" w:hAnsiTheme="minorHAnsi" w:cstheme="minorHAnsi"/>
+          <w:sz w:val="24"/>
+          <w:szCs w:val="24"/>
+        </w:rPr>
+        <w:t>sh</w:t>
+      </w:r>
       <w:bookmarkStart w:id="0" w:name="_GoBack"/>
       <w:bookmarkEnd w:id="0"/>
+      <w:r>
+        <w:rPr>
+          <w:rFonts w:asciiTheme="minorHAnsi" w:hAnsiTheme="minorHAnsi" w:cstheme="minorHAnsi"/>
+          <w:sz w:val="24"/>
+          <w:szCs w:val="24"/>
+        </w:rPr>
+        <w:t>en“</w:t>
+      </w:r>
+      <w:r>
+        <w:rPr>
+          <w:rFonts w:asciiTheme="minorHAnsi" w:hAnsiTheme="minorHAnsi" w:cstheme="minorHAnsi"/>
+          <w:sz w:val="24"/>
+          <w:szCs w:val="24"/>
+        </w:rPr>
+        <w:t xml:space="preserve">. </w:t>
+      </w:r>
+    </w:p>
+    <w:p>
+      <w:pPr>
+        <w:pStyle w:val="NurText"/>
+        <w:rPr>
+          <w:rFonts w:asciiTheme="minorHAnsi" w:hAnsiTheme="minorHAnsi" w:cstheme="minorHAnsi"/>
+          <w:sz w:val="24"/>
+          <w:szCs w:val="24"/>
+        </w:rPr>
+      </w:pPr>
       <w:r>
         <w:rPr>
           <w:rFonts w:asciiTheme="minorHAnsi" w:hAnsiTheme="minorHAnsi" w:cstheme="minorHAnsi"/>

</xml_diff>